<commit_message>
add 18th pcl api
</commit_message>
<xml_diff>
--- a/其他资料/PCL算子分析流程整理/资料/5_计算操作与Tik的对应关系.docx
+++ b/其他资料/PCL算子分析流程整理/资料/5_计算操作与Tik的对应关系.docx
@@ -405,7 +405,6 @@
                 <w:rFonts w:ascii="Times New Roman" w:eastAsia="宋体" w:hAnsi="Times New Roman" w:cs="Times New Roman"/>
               </w:rPr>
             </w:pPr>
-            <w:proofErr w:type="gramStart"/>
             <w:r>
               <w:rPr>
                 <w:rFonts w:ascii="Times New Roman" w:eastAsia="宋体" w:hAnsi="Times New Roman" w:cs="Times New Roman"/>
@@ -419,7 +418,6 @@
               </w:rPr>
               <w:t>乘</w:t>
             </w:r>
-            <w:proofErr w:type="gramEnd"/>
             <w:r>
               <w:rPr>
                 <w:rFonts w:ascii="Times New Roman" w:eastAsia="宋体" w:hAnsi="Times New Roman" w:cs="Times New Roman"/>
@@ -733,297 +731,419 @@
             <w:pPr>
               <w:jc w:val="center"/>
               <w:rPr>
+                <w:rFonts w:ascii="Times New Roman" w:eastAsia="宋体" w:hAnsi="Times New Roman" w:cs="Times New Roman"/>
+              </w:rPr>
+            </w:pPr>
+            <w:r>
+              <w:rPr>
                 <w:rFonts w:ascii="Times New Roman" w:eastAsia="宋体" w:hAnsi="Times New Roman" w:cs="Times New Roman" w:hint="eastAsia"/>
               </w:rPr>
+              <w:t>std</w:t>
+            </w:r>
+          </w:p>
+        </w:tc>
+      </w:tr>
+      <w:tr>
+        <w:tc>
+          <w:tcPr>
+            <w:tcW w:w="4148" w:type="dxa"/>
+          </w:tcPr>
+          <w:p>
+            <w:pPr>
+              <w:rPr>
+                <w:rFonts w:ascii="Times New Roman" w:eastAsia="宋体" w:hAnsi="Times New Roman" w:cs="Times New Roman"/>
+              </w:rPr>
+            </w:pPr>
+            <w:r>
+              <w:rPr>
+                <w:rFonts w:ascii="Times New Roman" w:eastAsia="宋体" w:hAnsi="Times New Roman" w:cs="Times New Roman"/>
+              </w:rPr>
+              <w:t>std::log2</w:t>
+            </w:r>
+          </w:p>
+        </w:tc>
+        <w:tc>
+          <w:tcPr>
+            <w:tcW w:w="4148" w:type="dxa"/>
+          </w:tcPr>
+          <w:p>
+            <w:pPr>
+              <w:rPr>
+                <w:rFonts w:ascii="Times New Roman" w:eastAsia="宋体" w:hAnsi="Times New Roman" w:cs="Times New Roman"/>
+              </w:rPr>
+            </w:pPr>
+            <w:r>
+              <w:rPr>
+                <w:rFonts w:ascii="Times New Roman" w:eastAsia="宋体" w:hAnsi="Times New Roman" w:cs="Times New Roman"/>
+              </w:rPr>
+              <w:t>vec_mul</w:t>
+            </w:r>
+            <w:r>
+              <w:rPr>
+                <w:rFonts w:ascii="Times New Roman" w:eastAsia="宋体" w:hAnsi="Times New Roman" w:cs="Times New Roman"/>
+              </w:rPr>
+              <w:t>、</w:t>
+            </w:r>
+            <w:r>
+              <w:rPr>
+                <w:rFonts w:ascii="Times New Roman" w:eastAsia="宋体" w:hAnsi="Times New Roman" w:cs="Times New Roman"/>
+              </w:rPr>
+              <w:t>vec_rec</w:t>
+            </w:r>
+            <w:r>
+              <w:rPr>
+                <w:rFonts w:ascii="Times New Roman" w:eastAsia="宋体" w:hAnsi="Times New Roman" w:cs="Times New Roman"/>
+              </w:rPr>
+              <w:t>、</w:t>
+            </w:r>
+            <w:r>
+              <w:rPr>
+                <w:rFonts w:ascii="Times New Roman" w:eastAsia="宋体" w:hAnsi="Times New Roman" w:cs="Times New Roman"/>
+              </w:rPr>
+              <w:t>vec_ln</w:t>
+            </w:r>
+          </w:p>
+        </w:tc>
+      </w:tr>
+      <w:tr>
+        <w:tc>
+          <w:tcPr>
+            <w:tcW w:w="4148" w:type="dxa"/>
+          </w:tcPr>
+          <w:p>
+            <w:pPr>
+              <w:rPr>
+                <w:rFonts w:ascii="Times New Roman" w:eastAsia="宋体" w:hAnsi="Times New Roman" w:cs="Times New Roman"/>
+              </w:rPr>
+            </w:pPr>
+            <w:r>
+              <w:rPr>
+                <w:rFonts w:ascii="Times New Roman" w:eastAsia="宋体" w:hAnsi="Times New Roman" w:cs="Times New Roman"/>
+              </w:rPr>
+              <w:t>std::ceil</w:t>
+            </w:r>
+          </w:p>
+        </w:tc>
+        <w:tc>
+          <w:tcPr>
+            <w:tcW w:w="4148" w:type="dxa"/>
+          </w:tcPr>
+          <w:p>
+            <w:pPr>
+              <w:rPr>
+                <w:rFonts w:ascii="Times New Roman" w:eastAsia="宋体" w:hAnsi="Times New Roman" w:cs="Times New Roman"/>
+              </w:rPr>
+            </w:pPr>
+            <w:r>
+              <w:rPr>
+                <w:rFonts w:ascii="Times New Roman" w:eastAsia="宋体" w:hAnsi="Times New Roman" w:cs="Times New Roman"/>
+              </w:rPr>
+              <w:t>scalar_conv</w:t>
+            </w:r>
+          </w:p>
+        </w:tc>
+      </w:tr>
+      <w:tr>
+        <w:tc>
+          <w:tcPr>
+            <w:tcW w:w="4148" w:type="dxa"/>
+          </w:tcPr>
+          <w:p>
+            <w:pPr>
+              <w:rPr>
+                <w:rFonts w:ascii="Times New Roman" w:eastAsia="宋体" w:hAnsi="Times New Roman" w:cs="Times New Roman"/>
+              </w:rPr>
+            </w:pPr>
+            <w:r>
+              <w:rPr>
+                <w:rFonts w:ascii="Times New Roman" w:eastAsia="宋体" w:hAnsi="Times New Roman" w:cs="Times New Roman"/>
+              </w:rPr>
+              <w:t>std::floor</w:t>
+            </w:r>
+          </w:p>
+        </w:tc>
+        <w:tc>
+          <w:tcPr>
+            <w:tcW w:w="4148" w:type="dxa"/>
+          </w:tcPr>
+          <w:p>
+            <w:pPr>
+              <w:rPr>
+                <w:rFonts w:ascii="Times New Roman" w:eastAsia="宋体" w:hAnsi="Times New Roman" w:cs="Times New Roman"/>
+              </w:rPr>
+            </w:pPr>
+            <w:r>
+              <w:rPr>
+                <w:rFonts w:ascii="Times New Roman" w:eastAsia="宋体" w:hAnsi="Times New Roman" w:cs="Times New Roman"/>
+              </w:rPr>
+              <w:t>scalar_conv</w:t>
+            </w:r>
+          </w:p>
+        </w:tc>
+      </w:tr>
+      <w:tr>
+        <w:tc>
+          <w:tcPr>
+            <w:tcW w:w="4148" w:type="dxa"/>
+          </w:tcPr>
+          <w:p>
+            <w:pPr>
+              <w:rPr>
+                <w:rFonts w:ascii="Times New Roman" w:eastAsia="宋体" w:hAnsi="Times New Roman" w:cs="Times New Roman"/>
+              </w:rPr>
+            </w:pPr>
+            <w:r>
+              <w:rPr>
+                <w:rFonts w:ascii="Times New Roman" w:eastAsia="宋体" w:hAnsi="Times New Roman" w:cs="Times New Roman"/>
+              </w:rPr>
+              <w:t>std::sqrt</w:t>
+            </w:r>
+          </w:p>
+        </w:tc>
+        <w:tc>
+          <w:tcPr>
+            <w:tcW w:w="4148" w:type="dxa"/>
+          </w:tcPr>
+          <w:p>
+            <w:pPr>
+              <w:rPr>
+                <w:rFonts w:ascii="Times New Roman" w:eastAsia="宋体" w:hAnsi="Times New Roman" w:cs="Times New Roman"/>
+              </w:rPr>
+            </w:pPr>
+            <w:r>
+              <w:rPr>
+                <w:rFonts w:ascii="Times New Roman" w:eastAsia="宋体" w:hAnsi="Times New Roman" w:cs="Times New Roman"/>
+              </w:rPr>
+              <w:t>scalar_sqrt</w:t>
+            </w:r>
+          </w:p>
+        </w:tc>
+      </w:tr>
+      <w:tr>
+        <w:tc>
+          <w:tcPr>
+            <w:tcW w:w="4148" w:type="dxa"/>
+          </w:tcPr>
+          <w:p>
+            <w:pPr>
+              <w:rPr>
+                <w:rFonts w:ascii="Times New Roman" w:eastAsia="宋体" w:hAnsi="Times New Roman" w:cs="Times New Roman"/>
+              </w:rPr>
+            </w:pPr>
+            <w:r>
+              <w:rPr>
+                <w:rFonts w:ascii="Times New Roman" w:eastAsia="宋体" w:hAnsi="Times New Roman" w:cs="Times New Roman"/>
+              </w:rPr>
+              <w:t>std::max</w:t>
+            </w:r>
+          </w:p>
+        </w:tc>
+        <w:tc>
+          <w:tcPr>
+            <w:tcW w:w="4148" w:type="dxa"/>
+          </w:tcPr>
+          <w:p>
+            <w:pPr>
+              <w:rPr>
+                <w:rFonts w:ascii="Times New Roman" w:eastAsia="宋体" w:hAnsi="Times New Roman" w:cs="Times New Roman"/>
+              </w:rPr>
             </w:pPr>
             <w:r>
               <w:rPr>
                 <w:rFonts w:ascii="Times New Roman" w:eastAsia="宋体" w:hAnsi="Times New Roman" w:cs="Times New Roman" w:hint="eastAsia"/>
               </w:rPr>
-              <w:t>std</w:t>
-            </w:r>
-          </w:p>
-        </w:tc>
-      </w:tr>
-      <w:tr>
-        <w:tc>
-          <w:tcPr>
-            <w:tcW w:w="4148" w:type="dxa"/>
-          </w:tcPr>
-          <w:p>
-            <w:pPr>
+              <w:t>s</w:t>
+            </w:r>
+            <w:r>
+              <w:rPr>
+                <w:rFonts w:ascii="Times New Roman" w:eastAsia="宋体" w:hAnsi="Times New Roman" w:cs="Times New Roman"/>
+              </w:rPr>
+              <w:t>calar_max</w:t>
+            </w:r>
+          </w:p>
+        </w:tc>
+      </w:tr>
+      <w:tr>
+        <w:tc>
+          <w:tcPr>
+            <w:tcW w:w="4148" w:type="dxa"/>
+          </w:tcPr>
+          <w:p>
+            <w:pPr>
+              <w:rPr>
+                <w:rFonts w:ascii="Times New Roman" w:eastAsia="宋体" w:hAnsi="Times New Roman" w:cs="Times New Roman"/>
+              </w:rPr>
+            </w:pPr>
+            <w:r>
               <w:rPr>
                 <w:rFonts w:ascii="Times New Roman" w:eastAsia="宋体" w:hAnsi="Times New Roman" w:cs="Times New Roman" w:hint="eastAsia"/>
               </w:rPr>
-            </w:pPr>
-            <w:r>
-              <w:rPr>
-                <w:rFonts w:ascii="Times New Roman" w:eastAsia="宋体" w:hAnsi="Times New Roman" w:cs="Times New Roman"/>
-              </w:rPr>
-              <w:t>std::log2</w:t>
-            </w:r>
-          </w:p>
-        </w:tc>
-        <w:tc>
-          <w:tcPr>
-            <w:tcW w:w="4148" w:type="dxa"/>
-          </w:tcPr>
-          <w:p>
-            <w:pPr>
+              <w:t>s</w:t>
+            </w:r>
+            <w:r>
+              <w:rPr>
+                <w:rFonts w:ascii="Times New Roman" w:eastAsia="宋体" w:hAnsi="Times New Roman" w:cs="Times New Roman"/>
+              </w:rPr>
+              <w:t>td::min</w:t>
+            </w:r>
+          </w:p>
+        </w:tc>
+        <w:tc>
+          <w:tcPr>
+            <w:tcW w:w="4148" w:type="dxa"/>
+          </w:tcPr>
+          <w:p>
+            <w:pPr>
+              <w:rPr>
+                <w:rFonts w:ascii="Times New Roman" w:eastAsia="宋体" w:hAnsi="Times New Roman" w:cs="Times New Roman"/>
+              </w:rPr>
+            </w:pPr>
+            <w:r>
               <w:rPr>
                 <w:rFonts w:ascii="Times New Roman" w:eastAsia="宋体" w:hAnsi="Times New Roman" w:cs="Times New Roman" w:hint="eastAsia"/>
               </w:rPr>
-            </w:pPr>
-            <w:r>
-              <w:rPr>
-                <w:rFonts w:ascii="Times New Roman" w:eastAsia="宋体" w:hAnsi="Times New Roman" w:cs="Times New Roman"/>
-              </w:rPr>
-              <w:t>vec_mul</w:t>
-            </w:r>
-            <w:r>
-              <w:rPr>
-                <w:rFonts w:ascii="Times New Roman" w:eastAsia="宋体" w:hAnsi="Times New Roman" w:cs="Times New Roman"/>
-              </w:rPr>
-              <w:t>、</w:t>
-            </w:r>
-            <w:r>
-              <w:rPr>
-                <w:rFonts w:ascii="Times New Roman" w:eastAsia="宋体" w:hAnsi="Times New Roman" w:cs="Times New Roman"/>
-              </w:rPr>
-              <w:t>vec_rec</w:t>
-            </w:r>
-            <w:r>
-              <w:rPr>
-                <w:rFonts w:ascii="Times New Roman" w:eastAsia="宋体" w:hAnsi="Times New Roman" w:cs="Times New Roman"/>
-              </w:rPr>
-              <w:t>、</w:t>
-            </w:r>
-            <w:r>
-              <w:rPr>
-                <w:rFonts w:ascii="Times New Roman" w:eastAsia="宋体" w:hAnsi="Times New Roman" w:cs="Times New Roman"/>
-              </w:rPr>
-              <w:t>vec_ln</w:t>
-            </w:r>
-          </w:p>
-        </w:tc>
-      </w:tr>
-      <w:tr>
-        <w:tc>
-          <w:tcPr>
-            <w:tcW w:w="4148" w:type="dxa"/>
-          </w:tcPr>
-          <w:p>
-            <w:pPr>
+              <w:t>s</w:t>
+            </w:r>
+            <w:r>
+              <w:rPr>
+                <w:rFonts w:ascii="Times New Roman" w:eastAsia="宋体" w:hAnsi="Times New Roman" w:cs="Times New Roman"/>
+              </w:rPr>
+              <w:t>calar_min</w:t>
+            </w:r>
+          </w:p>
+        </w:tc>
+      </w:tr>
+      <w:tr>
+        <w:tc>
+          <w:tcPr>
+            <w:tcW w:w="4148" w:type="dxa"/>
+          </w:tcPr>
+          <w:p>
+            <w:pPr>
+              <w:rPr>
+                <w:rFonts w:ascii="Times New Roman" w:eastAsia="宋体" w:hAnsi="Times New Roman" w:cs="Times New Roman"/>
+              </w:rPr>
+            </w:pPr>
+            <w:r>
+              <w:rPr>
+                <w:rFonts w:ascii="Times New Roman" w:eastAsia="宋体" w:hAnsi="Times New Roman" w:cs="Times New Roman"/>
+              </w:rPr>
+              <w:t>std::exp</w:t>
+            </w:r>
+          </w:p>
+        </w:tc>
+        <w:tc>
+          <w:tcPr>
+            <w:tcW w:w="4148" w:type="dxa"/>
+          </w:tcPr>
+          <w:p>
+            <w:pPr>
+              <w:rPr>
+                <w:rFonts w:ascii="Times New Roman" w:eastAsia="宋体" w:hAnsi="Times New Roman" w:cs="Times New Roman"/>
+              </w:rPr>
+            </w:pPr>
+            <w:r>
               <w:rPr>
                 <w:rFonts w:ascii="Times New Roman" w:eastAsia="宋体" w:hAnsi="Times New Roman" w:cs="Times New Roman" w:hint="eastAsia"/>
               </w:rPr>
-            </w:pPr>
-            <w:r>
-              <w:rPr>
-                <w:rFonts w:ascii="Times New Roman" w:eastAsia="宋体" w:hAnsi="Times New Roman" w:cs="Times New Roman"/>
-              </w:rPr>
-              <w:t>std::ceil</w:t>
-            </w:r>
-          </w:p>
-        </w:tc>
-        <w:tc>
-          <w:tcPr>
-            <w:tcW w:w="4148" w:type="dxa"/>
-          </w:tcPr>
-          <w:p>
-            <w:pPr>
-              <w:rPr>
-                <w:rFonts w:ascii="Times New Roman" w:eastAsia="宋体" w:hAnsi="Times New Roman" w:cs="Times New Roman" w:hint="eastAsia"/>
-              </w:rPr>
-            </w:pPr>
-            <w:r>
-              <w:rPr>
-                <w:rFonts w:ascii="Times New Roman" w:eastAsia="宋体" w:hAnsi="Times New Roman" w:cs="Times New Roman"/>
-              </w:rPr>
-              <w:t>scalar_conv</w:t>
-            </w:r>
-          </w:p>
-        </w:tc>
-      </w:tr>
-      <w:tr>
-        <w:tc>
-          <w:tcPr>
-            <w:tcW w:w="4148" w:type="dxa"/>
-          </w:tcPr>
-          <w:p>
-            <w:pPr>
-              <w:rPr>
-                <w:rFonts w:ascii="Times New Roman" w:eastAsia="宋体" w:hAnsi="Times New Roman" w:cs="Times New Roman" w:hint="eastAsia"/>
-              </w:rPr>
-            </w:pPr>
-            <w:r>
-              <w:rPr>
-                <w:rFonts w:ascii="Times New Roman" w:eastAsia="宋体" w:hAnsi="Times New Roman" w:cs="Times New Roman"/>
-              </w:rPr>
-              <w:t>std::floor</w:t>
-            </w:r>
-          </w:p>
-        </w:tc>
-        <w:tc>
-          <w:tcPr>
-            <w:tcW w:w="4148" w:type="dxa"/>
-          </w:tcPr>
-          <w:p>
-            <w:pPr>
-              <w:rPr>
-                <w:rFonts w:ascii="Times New Roman" w:eastAsia="宋体" w:hAnsi="Times New Roman" w:cs="Times New Roman" w:hint="eastAsia"/>
-              </w:rPr>
-            </w:pPr>
-            <w:r>
-              <w:rPr>
-                <w:rFonts w:ascii="Times New Roman" w:eastAsia="宋体" w:hAnsi="Times New Roman" w:cs="Times New Roman"/>
-              </w:rPr>
-              <w:t>scalar_conv</w:t>
-            </w:r>
-          </w:p>
-        </w:tc>
-      </w:tr>
-      <w:tr>
-        <w:tc>
-          <w:tcPr>
-            <w:tcW w:w="4148" w:type="dxa"/>
-          </w:tcPr>
-          <w:p>
-            <w:pPr>
-              <w:rPr>
-                <w:rFonts w:ascii="Times New Roman" w:eastAsia="宋体" w:hAnsi="Times New Roman" w:cs="Times New Roman" w:hint="eastAsia"/>
-              </w:rPr>
-            </w:pPr>
-            <w:r>
-              <w:rPr>
-                <w:rFonts w:ascii="Times New Roman" w:eastAsia="宋体" w:hAnsi="Times New Roman" w:cs="Times New Roman"/>
-              </w:rPr>
-              <w:t>std::sqrt</w:t>
-            </w:r>
-          </w:p>
-        </w:tc>
-        <w:tc>
-          <w:tcPr>
-            <w:tcW w:w="4148" w:type="dxa"/>
-          </w:tcPr>
-          <w:p>
-            <w:pPr>
-              <w:rPr>
-                <w:rFonts w:ascii="Times New Roman" w:eastAsia="宋体" w:hAnsi="Times New Roman" w:cs="Times New Roman" w:hint="eastAsia"/>
-              </w:rPr>
-            </w:pPr>
-            <w:r>
-              <w:rPr>
-                <w:rFonts w:ascii="Times New Roman" w:eastAsia="宋体" w:hAnsi="Times New Roman" w:cs="Times New Roman"/>
-              </w:rPr>
-              <w:t>scalar_sqrt</w:t>
-            </w:r>
-          </w:p>
-        </w:tc>
-      </w:tr>
-      <w:tr>
-        <w:tc>
-          <w:tcPr>
-            <w:tcW w:w="4148" w:type="dxa"/>
-          </w:tcPr>
-          <w:p>
-            <w:pPr>
-              <w:rPr>
-                <w:rFonts w:ascii="Times New Roman" w:eastAsia="宋体" w:hAnsi="Times New Roman" w:cs="Times New Roman" w:hint="eastAsia"/>
-              </w:rPr>
-            </w:pPr>
-            <w:r>
-              <w:rPr>
-                <w:rFonts w:ascii="Times New Roman" w:eastAsia="宋体" w:hAnsi="Times New Roman" w:cs="Times New Roman"/>
-              </w:rPr>
-              <w:t>std::max</w:t>
-            </w:r>
-          </w:p>
-        </w:tc>
-        <w:tc>
-          <w:tcPr>
-            <w:tcW w:w="4148" w:type="dxa"/>
-          </w:tcPr>
-          <w:p>
-            <w:pPr>
-              <w:rPr>
-                <w:rFonts w:ascii="Times New Roman" w:eastAsia="宋体" w:hAnsi="Times New Roman" w:cs="Times New Roman" w:hint="eastAsia"/>
-              </w:rPr>
-            </w:pPr>
-            <w:r>
-              <w:rPr>
-                <w:rFonts w:ascii="Times New Roman" w:eastAsia="宋体" w:hAnsi="Times New Roman" w:cs="Times New Roman" w:hint="eastAsia"/>
-              </w:rPr>
-              <w:t>s</w:t>
-            </w:r>
-            <w:r>
-              <w:rPr>
-                <w:rFonts w:ascii="Times New Roman" w:eastAsia="宋体" w:hAnsi="Times New Roman" w:cs="Times New Roman"/>
-              </w:rPr>
-              <w:t>calar_max</w:t>
-            </w:r>
-          </w:p>
-        </w:tc>
-      </w:tr>
-      <w:tr>
-        <w:tc>
-          <w:tcPr>
-            <w:tcW w:w="4148" w:type="dxa"/>
-          </w:tcPr>
-          <w:p>
-            <w:pPr>
-              <w:rPr>
-                <w:rFonts w:ascii="Times New Roman" w:eastAsia="宋体" w:hAnsi="Times New Roman" w:cs="Times New Roman" w:hint="eastAsia"/>
-              </w:rPr>
-            </w:pPr>
-            <w:r>
-              <w:rPr>
-                <w:rFonts w:ascii="Times New Roman" w:eastAsia="宋体" w:hAnsi="Times New Roman" w:cs="Times New Roman" w:hint="eastAsia"/>
-              </w:rPr>
-              <w:t>s</w:t>
-            </w:r>
-            <w:r>
-              <w:rPr>
-                <w:rFonts w:ascii="Times New Roman" w:eastAsia="宋体" w:hAnsi="Times New Roman" w:cs="Times New Roman"/>
-              </w:rPr>
-              <w:t>td::min</w:t>
-            </w:r>
-          </w:p>
-        </w:tc>
-        <w:tc>
-          <w:tcPr>
-            <w:tcW w:w="4148" w:type="dxa"/>
-          </w:tcPr>
-          <w:p>
-            <w:pPr>
-              <w:rPr>
-                <w:rFonts w:ascii="Times New Roman" w:eastAsia="宋体" w:hAnsi="Times New Roman" w:cs="Times New Roman" w:hint="eastAsia"/>
-              </w:rPr>
-            </w:pPr>
-            <w:r>
-              <w:rPr>
-                <w:rFonts w:ascii="Times New Roman" w:eastAsia="宋体" w:hAnsi="Times New Roman" w:cs="Times New Roman" w:hint="eastAsia"/>
-              </w:rPr>
-              <w:t>s</w:t>
-            </w:r>
-            <w:r>
-              <w:rPr>
-                <w:rFonts w:ascii="Times New Roman" w:eastAsia="宋体" w:hAnsi="Times New Roman" w:cs="Times New Roman"/>
-              </w:rPr>
-              <w:t>calar_min</w:t>
-            </w:r>
-          </w:p>
-        </w:tc>
-      </w:tr>
-      <w:tr>
-        <w:tc>
-          <w:tcPr>
-            <w:tcW w:w="4148" w:type="dxa"/>
-          </w:tcPr>
-          <w:p>
-            <w:pPr>
-              <w:rPr>
-                <w:rFonts w:ascii="Times New Roman" w:eastAsia="宋体" w:hAnsi="Times New Roman" w:cs="Times New Roman" w:hint="eastAsia"/>
+              <w:t>v</w:t>
+            </w:r>
+            <w:r>
+              <w:rPr>
+                <w:rFonts w:ascii="Times New Roman" w:eastAsia="宋体" w:hAnsi="Times New Roman" w:cs="Times New Roman"/>
+              </w:rPr>
+              <w:t>ec_exp</w:t>
+            </w:r>
+          </w:p>
+        </w:tc>
+      </w:tr>
+      <w:tr>
+        <w:tc>
+          <w:tcPr>
+            <w:tcW w:w="4148" w:type="dxa"/>
+          </w:tcPr>
+          <w:p>
+            <w:pPr>
+              <w:rPr>
+                <w:rFonts w:ascii="Times New Roman" w:eastAsia="宋体" w:hAnsi="Times New Roman" w:cs="Times New Roman"/>
+              </w:rPr>
+            </w:pPr>
+          </w:p>
+        </w:tc>
+        <w:tc>
+          <w:tcPr>
+            <w:tcW w:w="4148" w:type="dxa"/>
+          </w:tcPr>
+          <w:p>
+            <w:pPr>
+              <w:rPr>
+                <w:rFonts w:ascii="Times New Roman" w:eastAsia="宋体" w:hAnsi="Times New Roman" w:cs="Times New Roman"/>
+              </w:rPr>
+            </w:pPr>
+          </w:p>
+        </w:tc>
+      </w:tr>
+      <w:tr>
+        <w:tc>
+          <w:tcPr>
+            <w:tcW w:w="4148" w:type="dxa"/>
+          </w:tcPr>
+          <w:p>
+            <w:pPr>
+              <w:rPr>
+                <w:rFonts w:ascii="Times New Roman" w:eastAsia="宋体" w:hAnsi="Times New Roman" w:cs="Times New Roman"/>
+              </w:rPr>
+            </w:pPr>
+          </w:p>
+        </w:tc>
+        <w:tc>
+          <w:tcPr>
+            <w:tcW w:w="4148" w:type="dxa"/>
+          </w:tcPr>
+          <w:p>
+            <w:pPr>
+              <w:rPr>
+                <w:rFonts w:ascii="Times New Roman" w:eastAsia="宋体" w:hAnsi="Times New Roman" w:cs="Times New Roman"/>
+              </w:rPr>
+            </w:pPr>
+          </w:p>
+        </w:tc>
+      </w:tr>
+      <w:tr>
+        <w:tc>
+          <w:tcPr>
+            <w:tcW w:w="4148" w:type="dxa"/>
+          </w:tcPr>
+          <w:p>
+            <w:pPr>
+              <w:rPr>
+                <w:rFonts w:ascii="Times New Roman" w:eastAsia="宋体" w:hAnsi="Times New Roman" w:cs="Times New Roman"/>
+              </w:rPr>
+            </w:pPr>
+          </w:p>
+        </w:tc>
+        <w:tc>
+          <w:tcPr>
+            <w:tcW w:w="4148" w:type="dxa"/>
+          </w:tcPr>
+          <w:p>
+            <w:pPr>
+              <w:rPr>
+                <w:rFonts w:ascii="Times New Roman" w:eastAsia="宋体" w:hAnsi="Times New Roman" w:cs="Times New Roman"/>
+              </w:rPr>
+            </w:pPr>
+          </w:p>
+        </w:tc>
+      </w:tr>
+      <w:tr>
+        <w:tc>
+          <w:tcPr>
+            <w:tcW w:w="4148" w:type="dxa"/>
+          </w:tcPr>
+          <w:p>
+            <w:pPr>
+              <w:rPr>
+                <w:rFonts w:ascii="Times New Roman" w:eastAsia="宋体" w:hAnsi="Times New Roman" w:cs="Times New Roman"/>
               </w:rPr>
             </w:pPr>
             <w:r>
@@ -1041,7 +1161,7 @@
           <w:p>
             <w:pPr>
               <w:rPr>
-                <w:rFonts w:ascii="Times New Roman" w:eastAsia="宋体" w:hAnsi="Times New Roman" w:cs="Times New Roman" w:hint="eastAsia"/>
+                <w:rFonts w:ascii="Times New Roman" w:eastAsia="宋体" w:hAnsi="Times New Roman" w:cs="Times New Roman"/>
               </w:rPr>
             </w:pPr>
             <w:r>
@@ -1069,7 +1189,7 @@
           <w:p>
             <w:pPr>
               <w:rPr>
-                <w:rFonts w:ascii="Times New Roman" w:eastAsia="宋体" w:hAnsi="Times New Roman" w:cs="Times New Roman" w:hint="eastAsia"/>
+                <w:rFonts w:ascii="Times New Roman" w:eastAsia="宋体" w:hAnsi="Times New Roman" w:cs="Times New Roman"/>
               </w:rPr>
             </w:pPr>
             <w:r>
@@ -1087,7 +1207,7 @@
           <w:p>
             <w:pPr>
               <w:rPr>
-                <w:rFonts w:ascii="Times New Roman" w:eastAsia="宋体" w:hAnsi="Times New Roman" w:cs="Times New Roman" w:hint="eastAsia"/>
+                <w:rFonts w:ascii="Times New Roman" w:eastAsia="宋体" w:hAnsi="Times New Roman" w:cs="Times New Roman"/>
               </w:rPr>
             </w:pPr>
             <w:r>
@@ -1115,7 +1235,7 @@
           <w:p>
             <w:pPr>
               <w:rPr>
-                <w:rFonts w:ascii="Times New Roman" w:eastAsia="宋体" w:hAnsi="Times New Roman" w:cs="Times New Roman" w:hint="eastAsia"/>
+                <w:rFonts w:ascii="Times New Roman" w:eastAsia="宋体" w:hAnsi="Times New Roman" w:cs="Times New Roman"/>
               </w:rPr>
             </w:pPr>
             <w:r>
@@ -1133,7 +1253,7 @@
           <w:p>
             <w:pPr>
               <w:rPr>
-                <w:rFonts w:ascii="Times New Roman" w:eastAsia="宋体" w:hAnsi="Times New Roman" w:cs="Times New Roman" w:hint="eastAsia"/>
+                <w:rFonts w:ascii="Times New Roman" w:eastAsia="宋体" w:hAnsi="Times New Roman" w:cs="Times New Roman"/>
               </w:rPr>
             </w:pPr>
             <w:r>
@@ -1161,19 +1281,19 @@
           <w:p>
             <w:pPr>
               <w:rPr>
-                <w:rFonts w:ascii="Times New Roman" w:eastAsia="宋体" w:hAnsi="Times New Roman" w:cs="Times New Roman" w:hint="eastAsia"/>
-              </w:rPr>
-            </w:pPr>
-          </w:p>
-        </w:tc>
-        <w:tc>
-          <w:tcPr>
-            <w:tcW w:w="4148" w:type="dxa"/>
-          </w:tcPr>
-          <w:p>
-            <w:pPr>
-              <w:rPr>
-                <w:rFonts w:ascii="Times New Roman" w:eastAsia="宋体" w:hAnsi="Times New Roman" w:cs="Times New Roman" w:hint="eastAsia"/>
+                <w:rFonts w:ascii="Times New Roman" w:eastAsia="宋体" w:hAnsi="Times New Roman" w:cs="Times New Roman"/>
+              </w:rPr>
+            </w:pPr>
+          </w:p>
+        </w:tc>
+        <w:tc>
+          <w:tcPr>
+            <w:tcW w:w="4148" w:type="dxa"/>
+          </w:tcPr>
+          <w:p>
+            <w:pPr>
+              <w:rPr>
+                <w:rFonts w:ascii="Times New Roman" w:eastAsia="宋体" w:hAnsi="Times New Roman" w:cs="Times New Roman"/>
               </w:rPr>
             </w:pPr>
           </w:p>
@@ -1183,7 +1303,7 @@
     <w:p>
       <w:pPr>
         <w:rPr>
-          <w:rFonts w:ascii="Times New Roman" w:eastAsia="宋体" w:hAnsi="Times New Roman" w:cs="Times New Roman" w:hint="eastAsia"/>
+          <w:rFonts w:ascii="Times New Roman" w:eastAsia="宋体" w:hAnsi="Times New Roman" w:cs="Times New Roman"/>
         </w:rPr>
       </w:pPr>
     </w:p>

</xml_diff>

<commit_message>
modify some docx files
</commit_message>
<xml_diff>
--- a/其他资料/PCL算子分析流程整理/资料/5_计算操作与Tik的对应关系.docx
+++ b/其他资料/PCL算子分析流程整理/资料/5_计算操作与Tik的对应关系.docx
@@ -552,21 +552,117 @@
           <w:p>
             <w:pPr>
               <w:rPr>
-                <w:rFonts w:ascii="Times New Roman" w:eastAsia="宋体" w:hAnsi="Times New Roman" w:cs="Times New Roman"/>
-              </w:rPr>
-            </w:pPr>
-          </w:p>
-        </w:tc>
-        <w:tc>
-          <w:tcPr>
-            <w:tcW w:w="4148" w:type="dxa"/>
-          </w:tcPr>
-          <w:p>
-            <w:pPr>
-              <w:rPr>
-                <w:rFonts w:ascii="Times New Roman" w:eastAsia="宋体" w:hAnsi="Times New Roman" w:cs="Times New Roman"/>
-              </w:rPr>
-            </w:pPr>
+                <w:rFonts w:ascii="Times New Roman" w:eastAsia="宋体" w:hAnsi="Times New Roman" w:cs="Times New Roman" w:hint="eastAsia"/>
+              </w:rPr>
+            </w:pPr>
+            <w:r>
+              <w:rPr>
+                <w:rFonts w:ascii="Times New Roman" w:eastAsia="宋体" w:hAnsi="Times New Roman" w:cs="Times New Roman" w:hint="eastAsia"/>
+              </w:rPr>
+              <w:t>欧氏距离</w:t>
+            </w:r>
+            <w:r>
+              <w:rPr>
+                <w:rFonts w:ascii="Times New Roman" w:eastAsia="宋体" w:hAnsi="Times New Roman" w:cs="Times New Roman" w:hint="eastAsia"/>
+              </w:rPr>
+              <w:t>(</w:t>
+            </w:r>
+            <w:r>
+              <w:rPr>
+                <w:rFonts w:ascii="Times New Roman" w:eastAsia="宋体" w:hAnsi="Times New Roman" w:cs="Times New Roman"/>
+              </w:rPr>
+              <w:t>L2-Norm)</w:t>
+            </w:r>
+            <w:r>
+              <w:rPr>
+                <w:rFonts w:ascii="Times New Roman" w:eastAsia="宋体" w:hAnsi="Times New Roman" w:cs="Times New Roman" w:hint="eastAsia"/>
+              </w:rPr>
+              <w:t>&lt;</w:t>
+            </w:r>
+            <w:r>
+              <w:rPr>
+                <w:rFonts w:ascii="Times New Roman" w:eastAsia="宋体" w:hAnsi="Times New Roman" w:cs="Times New Roman"/>
+              </w:rPr>
+              <w:t>=&gt;</w:t>
+            </w:r>
+            <w:r>
+              <w:rPr>
+                <w:rFonts w:ascii="Times New Roman" w:eastAsia="宋体" w:hAnsi="Times New Roman" w:cs="Times New Roman" w:hint="eastAsia"/>
+              </w:rPr>
+              <w:t>向量点乘</w:t>
+            </w:r>
+            <w:r>
+              <w:rPr>
+                <w:rFonts w:ascii="Times New Roman" w:eastAsia="宋体" w:hAnsi="Times New Roman" w:cs="Times New Roman" w:hint="eastAsia"/>
+              </w:rPr>
+              <w:t>+</w:t>
+            </w:r>
+            <w:r>
+              <w:rPr>
+                <w:rFonts w:ascii="Times New Roman" w:eastAsia="宋体" w:hAnsi="Times New Roman" w:cs="Times New Roman" w:hint="eastAsia"/>
+              </w:rPr>
+              <w:t>开平方根</w:t>
+            </w:r>
+          </w:p>
+        </w:tc>
+        <w:tc>
+          <w:tcPr>
+            <w:tcW w:w="4148" w:type="dxa"/>
+          </w:tcPr>
+          <w:p>
+            <w:pPr>
+              <w:rPr>
+                <w:rFonts w:ascii="Times New Roman" w:eastAsia="宋体" w:hAnsi="Times New Roman" w:cs="Times New Roman"/>
+              </w:rPr>
+            </w:pPr>
+            <w:r>
+              <w:rPr>
+                <w:rFonts w:ascii="Times New Roman" w:eastAsia="宋体" w:hAnsi="Times New Roman" w:cs="Times New Roman" w:hint="eastAsia"/>
+              </w:rPr>
+              <w:t>v</w:t>
+            </w:r>
+            <w:r>
+              <w:rPr>
+                <w:rFonts w:ascii="Times New Roman" w:eastAsia="宋体" w:hAnsi="Times New Roman" w:cs="Times New Roman"/>
+              </w:rPr>
+              <w:t>ec_mul</w:t>
+            </w:r>
+            <w:r>
+              <w:rPr>
+                <w:rFonts w:ascii="Times New Roman" w:eastAsia="宋体" w:hAnsi="Times New Roman" w:cs="Times New Roman" w:hint="eastAsia"/>
+              </w:rPr>
+              <w:t>、</w:t>
+            </w:r>
+            <w:r>
+              <w:rPr>
+                <w:rFonts w:ascii="Times New Roman" w:eastAsia="宋体" w:hAnsi="Times New Roman" w:cs="Times New Roman" w:hint="eastAsia"/>
+              </w:rPr>
+              <w:t>v</w:t>
+            </w:r>
+            <w:r>
+              <w:rPr>
+                <w:rFonts w:ascii="Times New Roman" w:eastAsia="宋体" w:hAnsi="Times New Roman" w:cs="Times New Roman"/>
+              </w:rPr>
+              <w:t>ec_add</w:t>
+            </w:r>
+            <w:r>
+              <w:rPr>
+                <w:rFonts w:ascii="Times New Roman" w:eastAsia="宋体" w:hAnsi="Times New Roman" w:cs="Times New Roman" w:hint="eastAsia"/>
+              </w:rPr>
+              <w:t>、</w:t>
+            </w:r>
+            <w:r>
+              <w:rPr>
+                <w:rFonts w:ascii="Times New Roman" w:eastAsia="宋体" w:hAnsi="Times New Roman" w:cs="Times New Roman" w:hint="eastAsia"/>
+              </w:rPr>
+              <w:t>s</w:t>
+            </w:r>
+            <w:r>
+              <w:rPr>
+                <w:rFonts w:ascii="Times New Roman" w:eastAsia="宋体" w:hAnsi="Times New Roman" w:cs="Times New Roman"/>
+              </w:rPr>
+              <w:t>calar_sqrt</w:t>
+            </w:r>
           </w:p>
         </w:tc>
       </w:tr>

</xml_diff>